<commit_message>
USER STORY MAPPING, PLANILLA EVALUACION
</commit_message>
<xml_diff>
--- a/FASE 1/Evidencias grupales/1.5_GuiaEstudiante_Fase 1_Definicion Proyecto APT_ DULCEALERTA.docx
+++ b/FASE 1/Evidencias grupales/1.5_GuiaEstudiante_Fase 1_Definicion Proyecto APT_ DULCEALERTA.docx
@@ -1591,29 +1591,7 @@
                 <w:szCs w:val="20"/>
                 <w:lang w:eastAsia="es-CL"/>
               </w:rPr>
-              <w:t xml:space="preserve">Mis intereses están ligados al desarrollo de aplicaciones con impacto </w:t>
-            </w:r>
-            <w:r>
-              <w:rPr>
-                <w:rFonts w:ascii="Calibri" w:hAnsi="Calibri" w:cs="Arial"/>
-                <w:iCs/>
-                <w:color w:val="548DD4"/>
-                <w:sz w:val="20"/>
-                <w:szCs w:val="20"/>
-                <w:lang w:eastAsia="es-CL"/>
-              </w:rPr>
-              <w:t xml:space="preserve">social. </w:t>
-            </w:r>
-            <w:r>
-              <w:rPr>
-                <w:rFonts w:ascii="Calibri" w:hAnsi="Calibri" w:cs="Arial"/>
-                <w:iCs/>
-                <w:color w:val="548DD4"/>
-                <w:sz w:val="20"/>
-                <w:szCs w:val="20"/>
-                <w:lang w:eastAsia="es-CL"/>
-              </w:rPr>
-              <w:t xml:space="preserve">Este proyecto refleja ese interés y me permitirá adquirir experiencia en el diseño de </w:t>
+              <w:t xml:space="preserve">Mis intereses están ligados al desarrollo de aplicaciones con impacto social. Este proyecto refleja ese interés y me permitirá adquirir experiencia en el diseño de </w:t>
             </w:r>
             <w:proofErr w:type="gramStart"/>
             <w:r>
@@ -2497,244 +2475,380 @@
             <w:r>
               <w:rPr>
                 <w:rFonts w:ascii="Calibri" w:hAnsi="Calibri" w:cs="Arial"/>
-                <w:iCs/>
-                <w:color w:val="548DD4"/>
-                <w:sz w:val="20"/>
-                <w:szCs w:val="20"/>
-                <w:lang w:eastAsia="es-CL"/>
-              </w:rPr>
-              <w:t xml:space="preserve">Se desarrollará con metodología ágil Extreme </w:t>
-            </w:r>
-            <w:proofErr w:type="spellStart"/>
-            <w:r>
-              <w:rPr>
-                <w:rFonts w:ascii="Calibri" w:hAnsi="Calibri" w:cs="Arial"/>
-                <w:iCs/>
-                <w:color w:val="548DD4"/>
-                <w:sz w:val="20"/>
-                <w:szCs w:val="20"/>
-                <w:lang w:eastAsia="es-CL"/>
-              </w:rPr>
-              <w:t>Programming</w:t>
-            </w:r>
-            <w:proofErr w:type="spellEnd"/>
-            <w:r>
-              <w:rPr>
-                <w:rFonts w:ascii="Calibri" w:hAnsi="Calibri" w:cs="Arial"/>
-                <w:iCs/>
-                <w:color w:val="548DD4"/>
-                <w:sz w:val="20"/>
-                <w:szCs w:val="20"/>
-                <w:lang w:eastAsia="es-CL"/>
-              </w:rPr>
-              <w:t xml:space="preserve"> (XP</w:t>
-            </w:r>
-            <w:r>
-              <w:rPr>
-                <w:rFonts w:ascii="Calibri" w:hAnsi="Calibri" w:cs="Arial"/>
-                <w:iCs/>
-                <w:color w:val="548DD4"/>
-                <w:sz w:val="20"/>
-                <w:szCs w:val="20"/>
-                <w:lang w:eastAsia="es-CL"/>
-              </w:rPr>
-              <w:t>), la cual se basa en ciclos cortos de desarrollo, retroalimentación continua y pruebas permanentes. Esta metodología permitirá avanzar de manera iterativa, generando resultados funcionales en cada etapa y adaptando el desarrollo a los comentarios de los usuarios.</w:t>
-            </w:r>
-          </w:p>
-          <w:p>
-            <w:pPr>
-              <w:jc w:val="both"/>
-              <w:rPr>
-                <w:rFonts w:ascii="Calibri" w:hAnsi="Calibri" w:cs="Arial"/>
-                <w:iCs/>
-                <w:color w:val="8EAADB" w:themeColor="accent1" w:themeTint="99"/>
-                <w:sz w:val="18"/>
-                <w:szCs w:val="20"/>
-                <w:lang w:eastAsia="es-CL"/>
-              </w:rPr>
-            </w:pPr>
-            <w:r>
-              <w:rPr>
-                <w:rFonts w:ascii="Calibri" w:hAnsi="Calibri" w:cs="Arial"/>
-                <w:iCs/>
-                <w:color w:val="8EAADB" w:themeColor="accent1" w:themeTint="99"/>
-                <w:sz w:val="18"/>
-                <w:szCs w:val="20"/>
-                <w:lang w:eastAsia="es-CL"/>
-              </w:rPr>
-              <w:t>Se comenzará levantando los requerimientos clave: registro de glucosa (sensor o manual), alertas y rol de amigo de apoyo. Se diseñará la interfaz y la arquitectura de forma simple y accesible.</w:t>
-            </w:r>
-            <w:r>
-              <w:rPr>
-                <w:rFonts w:ascii="Calibri" w:hAnsi="Calibri" w:cs="Arial"/>
-                <w:iCs/>
-                <w:color w:val="8EAADB" w:themeColor="accent1" w:themeTint="99"/>
-                <w:sz w:val="18"/>
-                <w:szCs w:val="20"/>
-                <w:lang w:eastAsia="es-CL"/>
-              </w:rPr>
-              <w:t xml:space="preserve"> </w:t>
-            </w:r>
-            <w:r>
-              <w:rPr>
-                <w:rFonts w:ascii="Calibri" w:hAnsi="Calibri" w:cs="Arial"/>
-                <w:iCs/>
-                <w:color w:val="8EAADB" w:themeColor="accent1" w:themeTint="99"/>
-                <w:sz w:val="18"/>
-                <w:szCs w:val="20"/>
-                <w:lang w:eastAsia="es-CL"/>
-              </w:rPr>
-              <w:t>El desarrollo será en ciclos cortos de diseño, codificación, pruebas unitarias y validación, usando datos simulados y luego usuarios reales.</w:t>
-            </w:r>
-          </w:p>
-          <w:p>
-            <w:pPr>
-              <w:jc w:val="both"/>
-              <w:rPr>
-                <w:rFonts w:ascii="Calibri" w:hAnsi="Calibri" w:cs="Arial"/>
-                <w:iCs/>
-                <w:color w:val="8EAADB" w:themeColor="accent1" w:themeTint="99"/>
-                <w:sz w:val="18"/>
-                <w:szCs w:val="20"/>
-                <w:lang w:eastAsia="es-CL"/>
-              </w:rPr>
-            </w:pPr>
-            <w:r>
-              <w:rPr>
-                <w:rFonts w:ascii="Calibri" w:hAnsi="Calibri" w:cs="Arial"/>
-                <w:iCs/>
-                <w:color w:val="8EAADB" w:themeColor="accent1" w:themeTint="99"/>
-                <w:sz w:val="18"/>
-                <w:szCs w:val="20"/>
-                <w:lang w:eastAsia="es-CL"/>
-              </w:rPr>
-              <w:t xml:space="preserve">En el equipo, </w:t>
-            </w:r>
-            <w:r>
-              <w:rPr>
-                <w:rFonts w:ascii="Calibri" w:hAnsi="Calibri" w:cs="Arial"/>
                 <w:b/>
                 <w:bCs/>
                 <w:iCs/>
-                <w:color w:val="8EAADB" w:themeColor="accent1" w:themeTint="99"/>
-                <w:sz w:val="18"/>
-                <w:szCs w:val="20"/>
-                <w:lang w:eastAsia="es-CL"/>
-              </w:rPr>
-              <w:t>Steffi Ryser (</w:t>
-            </w:r>
-            <w:proofErr w:type="spellStart"/>
+                <w:color w:val="548DD4"/>
+                <w:sz w:val="20"/>
+                <w:szCs w:val="20"/>
+                <w:lang w:eastAsia="es-CL"/>
+              </w:rPr>
+              <w:t>Dulce Alerta</w:t>
+            </w:r>
+            <w:r>
+              <w:rPr>
+                <w:rFonts w:ascii="Calibri" w:hAnsi="Calibri" w:cs="Arial"/>
+                <w:iCs/>
+                <w:color w:val="548DD4"/>
+                <w:sz w:val="20"/>
+                <w:szCs w:val="20"/>
+                <w:lang w:eastAsia="es-CL"/>
+              </w:rPr>
+              <w:t xml:space="preserve"> es una aplicación móvil orientada a personas con diabetes que busca mejorar su seguridad y calidad de vida mediante el registro de glucosa (manual o con sensor), la generación de alertas en niveles críticos y la vinculación con un “amigo de apoyo” que reciba notificaciones y guías de acción. El proyecto responde a un problema social de alta relevancia en Chile, aportando una solución inclusiva que combina accesibilidad tecnológica y acompañamiento humano.</w:t>
+            </w:r>
+          </w:p>
+          <w:p>
+            <w:pPr>
+              <w:jc w:val="both"/>
+              <w:rPr>
+                <w:rFonts w:ascii="Calibri" w:hAnsi="Calibri" w:cs="Arial"/>
+                <w:iCs/>
+                <w:color w:val="548DD4"/>
+                <w:sz w:val="20"/>
+                <w:szCs w:val="20"/>
+                <w:lang w:eastAsia="es-CL"/>
+              </w:rPr>
+            </w:pPr>
+            <w:r>
+              <w:rPr>
+                <w:rFonts w:ascii="Calibri" w:hAnsi="Calibri" w:cs="Arial"/>
+                <w:iCs/>
+                <w:color w:val="548DD4"/>
+                <w:sz w:val="20"/>
+                <w:szCs w:val="20"/>
+                <w:lang w:eastAsia="es-CL"/>
+              </w:rPr>
+              <w:t xml:space="preserve">El desarrollo se llevará a cabo bajo la </w:t>
+            </w:r>
             <w:r>
               <w:rPr>
                 <w:rFonts w:ascii="Calibri" w:hAnsi="Calibri" w:cs="Arial"/>
                 <w:b/>
                 <w:bCs/>
                 <w:iCs/>
-                <w:color w:val="8EAADB" w:themeColor="accent1" w:themeTint="99"/>
-                <w:sz w:val="18"/>
-                <w:szCs w:val="20"/>
-                <w:lang w:eastAsia="es-CL"/>
-              </w:rPr>
-              <w:t>Frontend</w:t>
-            </w:r>
-            <w:proofErr w:type="spellEnd"/>
+                <w:color w:val="548DD4"/>
+                <w:sz w:val="20"/>
+                <w:szCs w:val="20"/>
+                <w:lang w:eastAsia="es-CL"/>
+              </w:rPr>
+              <w:t xml:space="preserve">metodología ágil Extreme </w:t>
+            </w:r>
+            <w:proofErr w:type="spellStart"/>
             <w:r>
               <w:rPr>
                 <w:rFonts w:ascii="Calibri" w:hAnsi="Calibri" w:cs="Arial"/>
                 <w:b/>
                 <w:bCs/>
                 <w:iCs/>
-                <w:color w:val="8EAADB" w:themeColor="accent1" w:themeTint="99"/>
-                <w:sz w:val="18"/>
-                <w:szCs w:val="20"/>
-                <w:lang w:eastAsia="es-CL"/>
-              </w:rPr>
-              <w:t>)</w:t>
-            </w:r>
-            <w:r>
-              <w:rPr>
-                <w:rFonts w:ascii="Calibri" w:hAnsi="Calibri" w:cs="Arial"/>
-                <w:iCs/>
-                <w:color w:val="8EAADB" w:themeColor="accent1" w:themeTint="99"/>
-                <w:sz w:val="18"/>
-                <w:szCs w:val="20"/>
-                <w:lang w:eastAsia="es-CL"/>
-              </w:rPr>
-              <w:t xml:space="preserve"> </w:t>
-            </w:r>
-            <w:r>
-              <w:rPr>
-                <w:rFonts w:ascii="Calibri" w:hAnsi="Calibri" w:cs="Arial"/>
-                <w:iCs/>
-                <w:color w:val="8EAADB" w:themeColor="accent1" w:themeTint="99"/>
-                <w:sz w:val="18"/>
-                <w:szCs w:val="20"/>
-                <w:lang w:eastAsia="es-CL"/>
-              </w:rPr>
-              <w:t>se encarga de</w:t>
-            </w:r>
-            <w:r>
-              <w:rPr>
-                <w:rFonts w:ascii="Calibri" w:hAnsi="Calibri" w:cs="Arial"/>
-                <w:iCs/>
-                <w:color w:val="8EAADB" w:themeColor="accent1" w:themeTint="99"/>
-                <w:sz w:val="18"/>
-                <w:szCs w:val="20"/>
-                <w:lang w:eastAsia="es-CL"/>
-              </w:rPr>
-              <w:t xml:space="preserve"> la interfaz intuitiva y clara, mientras que </w:t>
-            </w:r>
+                <w:color w:val="548DD4"/>
+                <w:sz w:val="20"/>
+                <w:szCs w:val="20"/>
+                <w:lang w:eastAsia="es-CL"/>
+              </w:rPr>
+              <w:t>Programming</w:t>
+            </w:r>
+            <w:proofErr w:type="spellEnd"/>
             <w:r>
               <w:rPr>
                 <w:rFonts w:ascii="Calibri" w:hAnsi="Calibri" w:cs="Arial"/>
                 <w:b/>
                 <w:bCs/>
                 <w:iCs/>
-                <w:color w:val="8EAADB" w:themeColor="accent1" w:themeTint="99"/>
-                <w:sz w:val="18"/>
-                <w:szCs w:val="20"/>
-                <w:lang w:eastAsia="es-CL"/>
-              </w:rPr>
-              <w:t>Mariano Leal (</w:t>
-            </w:r>
-            <w:proofErr w:type="spellStart"/>
+                <w:color w:val="548DD4"/>
+                <w:sz w:val="20"/>
+                <w:szCs w:val="20"/>
+                <w:lang w:eastAsia="es-CL"/>
+              </w:rPr>
+              <w:t xml:space="preserve"> (XP)</w:t>
+            </w:r>
+            <w:r>
+              <w:rPr>
+                <w:rFonts w:ascii="Calibri" w:hAnsi="Calibri" w:cs="Arial"/>
+                <w:iCs/>
+                <w:color w:val="548DD4"/>
+                <w:sz w:val="20"/>
+                <w:szCs w:val="20"/>
+                <w:lang w:eastAsia="es-CL"/>
+              </w:rPr>
+              <w:t>, adaptada al marco de gestión Scrum del curso. Esto implica:</w:t>
+            </w:r>
+          </w:p>
+          <w:p>
+            <w:pPr>
+              <w:numPr>
+                <w:ilvl w:val="0"/>
+                <w:numId w:val="8"/>
+              </w:numPr>
+              <w:jc w:val="both"/>
+              <w:rPr>
+                <w:rFonts w:ascii="Calibri" w:hAnsi="Calibri" w:cs="Arial"/>
+                <w:iCs/>
+                <w:color w:val="548DD4"/>
+                <w:sz w:val="20"/>
+                <w:szCs w:val="20"/>
+                <w:lang w:eastAsia="es-CL"/>
+              </w:rPr>
+            </w:pPr>
             <w:r>
               <w:rPr>
                 <w:rFonts w:ascii="Calibri" w:hAnsi="Calibri" w:cs="Arial"/>
                 <w:b/>
                 <w:bCs/>
                 <w:iCs/>
-                <w:color w:val="8EAADB" w:themeColor="accent1" w:themeTint="99"/>
-                <w:sz w:val="18"/>
-                <w:szCs w:val="20"/>
-                <w:lang w:eastAsia="es-CL"/>
-              </w:rPr>
-              <w:t>Backend</w:t>
-            </w:r>
-            <w:proofErr w:type="spellEnd"/>
+                <w:color w:val="548DD4"/>
+                <w:sz w:val="20"/>
+                <w:szCs w:val="20"/>
+                <w:lang w:eastAsia="es-CL"/>
+              </w:rPr>
+              <w:t>Iteraciones cortas</w:t>
+            </w:r>
+            <w:r>
+              <w:rPr>
+                <w:rFonts w:ascii="Calibri" w:hAnsi="Calibri" w:cs="Arial"/>
+                <w:iCs/>
+                <w:color w:val="548DD4"/>
+                <w:sz w:val="20"/>
+                <w:szCs w:val="20"/>
+                <w:lang w:eastAsia="es-CL"/>
+              </w:rPr>
+              <w:t xml:space="preserve"> con entregas de prototipos funcionales.</w:t>
+            </w:r>
+          </w:p>
+          <w:p>
+            <w:pPr>
+              <w:numPr>
+                <w:ilvl w:val="0"/>
+                <w:numId w:val="8"/>
+              </w:numPr>
+              <w:jc w:val="both"/>
+              <w:rPr>
+                <w:rFonts w:ascii="Calibri" w:hAnsi="Calibri" w:cs="Arial"/>
+                <w:iCs/>
+                <w:color w:val="548DD4"/>
+                <w:sz w:val="20"/>
+                <w:szCs w:val="20"/>
+                <w:lang w:eastAsia="es-CL"/>
+              </w:rPr>
+            </w:pPr>
             <w:r>
               <w:rPr>
                 <w:rFonts w:ascii="Calibri" w:hAnsi="Calibri" w:cs="Arial"/>
                 <w:b/>
                 <w:bCs/>
                 <w:iCs/>
-                <w:color w:val="8EAADB" w:themeColor="accent1" w:themeTint="99"/>
-                <w:sz w:val="18"/>
-                <w:szCs w:val="20"/>
-                <w:lang w:eastAsia="es-CL"/>
-              </w:rPr>
-              <w:t>)</w:t>
+                <w:color w:val="548DD4"/>
+                <w:sz w:val="20"/>
+                <w:szCs w:val="20"/>
+                <w:lang w:eastAsia="es-CL"/>
+              </w:rPr>
+              <w:t>Retroalimentación constante</w:t>
             </w:r>
             <w:r>
               <w:rPr>
                 <w:rFonts w:ascii="Calibri" w:hAnsi="Calibri" w:cs="Arial"/>
                 <w:iCs/>
-                <w:color w:val="8EAADB" w:themeColor="accent1" w:themeTint="99"/>
-                <w:sz w:val="18"/>
-                <w:szCs w:val="20"/>
-                <w:lang w:eastAsia="es-CL"/>
-              </w:rPr>
-              <w:t xml:space="preserve"> se encargará de la lógica, integración con el sensor y gestión de datos. Ambos integrarán continuamente sus avances para obtener un prototipo funcional en cada iteración.</w:t>
+                <w:color w:val="548DD4"/>
+                <w:sz w:val="20"/>
+                <w:szCs w:val="20"/>
+                <w:lang w:eastAsia="es-CL"/>
+              </w:rPr>
+              <w:t xml:space="preserve"> de usuarios y docentes.</w:t>
+            </w:r>
+          </w:p>
+          <w:p>
+            <w:pPr>
+              <w:numPr>
+                <w:ilvl w:val="0"/>
+                <w:numId w:val="8"/>
+              </w:numPr>
+              <w:jc w:val="both"/>
+              <w:rPr>
+                <w:rFonts w:ascii="Calibri" w:hAnsi="Calibri" w:cs="Arial"/>
+                <w:iCs/>
+                <w:color w:val="548DD4"/>
+                <w:sz w:val="20"/>
+                <w:szCs w:val="20"/>
+                <w:lang w:eastAsia="es-CL"/>
+              </w:rPr>
+            </w:pPr>
+            <w:r>
+              <w:rPr>
+                <w:rFonts w:ascii="Calibri" w:hAnsi="Calibri" w:cs="Arial"/>
+                <w:b/>
+                <w:bCs/>
+                <w:iCs/>
+                <w:color w:val="548DD4"/>
+                <w:sz w:val="20"/>
+                <w:szCs w:val="20"/>
+                <w:lang w:eastAsia="es-CL"/>
+              </w:rPr>
+              <w:lastRenderedPageBreak/>
+              <w:t>Integración continua</w:t>
+            </w:r>
+            <w:r>
+              <w:rPr>
+                <w:rFonts w:ascii="Calibri" w:hAnsi="Calibri" w:cs="Arial"/>
+                <w:iCs/>
+                <w:color w:val="548DD4"/>
+                <w:sz w:val="20"/>
+                <w:szCs w:val="20"/>
+                <w:lang w:eastAsia="es-CL"/>
+              </w:rPr>
+              <w:t xml:space="preserve"> entre </w:t>
+            </w:r>
+            <w:proofErr w:type="spellStart"/>
+            <w:r>
+              <w:rPr>
+                <w:rFonts w:ascii="Calibri" w:hAnsi="Calibri" w:cs="Arial"/>
+                <w:iCs/>
+                <w:color w:val="548DD4"/>
+                <w:sz w:val="20"/>
+                <w:szCs w:val="20"/>
+                <w:lang w:eastAsia="es-CL"/>
+              </w:rPr>
+              <w:t>frontend</w:t>
+            </w:r>
+            <w:proofErr w:type="spellEnd"/>
+            <w:r>
+              <w:rPr>
+                <w:rFonts w:ascii="Calibri" w:hAnsi="Calibri" w:cs="Arial"/>
+                <w:iCs/>
+                <w:color w:val="548DD4"/>
+                <w:sz w:val="20"/>
+                <w:szCs w:val="20"/>
+                <w:lang w:eastAsia="es-CL"/>
+              </w:rPr>
+              <w:t xml:space="preserve"> y </w:t>
+            </w:r>
+            <w:proofErr w:type="spellStart"/>
+            <w:r>
+              <w:rPr>
+                <w:rFonts w:ascii="Calibri" w:hAnsi="Calibri" w:cs="Arial"/>
+                <w:iCs/>
+                <w:color w:val="548DD4"/>
+                <w:sz w:val="20"/>
+                <w:szCs w:val="20"/>
+                <w:lang w:eastAsia="es-CL"/>
+              </w:rPr>
+              <w:t>backend</w:t>
+            </w:r>
+            <w:proofErr w:type="spellEnd"/>
+            <w:r>
+              <w:rPr>
+                <w:rFonts w:ascii="Calibri" w:hAnsi="Calibri" w:cs="Arial"/>
+                <w:iCs/>
+                <w:color w:val="548DD4"/>
+                <w:sz w:val="20"/>
+                <w:szCs w:val="20"/>
+                <w:lang w:eastAsia="es-CL"/>
+              </w:rPr>
+              <w:t>.</w:t>
+            </w:r>
+          </w:p>
+          <w:p>
+            <w:pPr>
+              <w:numPr>
+                <w:ilvl w:val="0"/>
+                <w:numId w:val="8"/>
+              </w:numPr>
+              <w:jc w:val="both"/>
+              <w:rPr>
+                <w:rFonts w:ascii="Calibri" w:hAnsi="Calibri" w:cs="Arial"/>
+                <w:iCs/>
+                <w:color w:val="548DD4"/>
+                <w:sz w:val="20"/>
+                <w:szCs w:val="20"/>
+                <w:lang w:eastAsia="es-CL"/>
+              </w:rPr>
+            </w:pPr>
+            <w:r>
+              <w:rPr>
+                <w:rFonts w:ascii="Calibri" w:hAnsi="Calibri" w:cs="Arial"/>
+                <w:b/>
+                <w:bCs/>
+                <w:iCs/>
+                <w:color w:val="548DD4"/>
+                <w:sz w:val="20"/>
+                <w:szCs w:val="20"/>
+                <w:lang w:eastAsia="es-CL"/>
+              </w:rPr>
+              <w:t>Pruebas permanentes</w:t>
+            </w:r>
+            <w:r>
+              <w:rPr>
+                <w:rFonts w:ascii="Calibri" w:hAnsi="Calibri" w:cs="Arial"/>
+                <w:iCs/>
+                <w:color w:val="548DD4"/>
+                <w:sz w:val="20"/>
+                <w:szCs w:val="20"/>
+                <w:lang w:eastAsia="es-CL"/>
+              </w:rPr>
+              <w:t xml:space="preserve"> para asegurar calidad.</w:t>
+            </w:r>
+          </w:p>
+          <w:p>
+            <w:pPr>
+              <w:numPr>
+                <w:ilvl w:val="0"/>
+                <w:numId w:val="8"/>
+              </w:numPr>
+              <w:jc w:val="both"/>
+              <w:rPr>
+                <w:rFonts w:ascii="Calibri" w:hAnsi="Calibri" w:cs="Arial"/>
+                <w:iCs/>
+                <w:color w:val="548DD4"/>
+                <w:sz w:val="20"/>
+                <w:szCs w:val="20"/>
+                <w:lang w:eastAsia="es-CL"/>
+              </w:rPr>
+            </w:pPr>
+            <w:r>
+              <w:rPr>
+                <w:rFonts w:ascii="Calibri" w:hAnsi="Calibri" w:cs="Arial"/>
+                <w:b/>
+                <w:bCs/>
+                <w:iCs/>
+                <w:color w:val="548DD4"/>
+                <w:sz w:val="20"/>
+                <w:szCs w:val="20"/>
+                <w:lang w:eastAsia="es-CL"/>
+              </w:rPr>
+              <w:t>Priorización de historias de usuario</w:t>
+            </w:r>
+            <w:r>
+              <w:rPr>
+                <w:rFonts w:ascii="Calibri" w:hAnsi="Calibri" w:cs="Arial"/>
+                <w:iCs/>
+                <w:color w:val="548DD4"/>
+                <w:sz w:val="20"/>
+                <w:szCs w:val="20"/>
+                <w:lang w:eastAsia="es-CL"/>
+              </w:rPr>
+              <w:t xml:space="preserve"> en un backlog dinámico, alineado con las épicas del proyecto.</w:t>
+            </w:r>
+          </w:p>
+          <w:p>
+            <w:pPr>
+              <w:jc w:val="both"/>
+              <w:rPr>
+                <w:rFonts w:ascii="Calibri" w:hAnsi="Calibri" w:cs="Arial"/>
+                <w:iCs/>
+                <w:color w:val="548DD4"/>
+                <w:sz w:val="20"/>
+                <w:szCs w:val="20"/>
+                <w:lang w:eastAsia="es-CL"/>
+              </w:rPr>
+            </w:pPr>
+            <w:r>
+              <w:rPr>
+                <w:rFonts w:ascii="Calibri" w:hAnsi="Calibri" w:cs="Arial"/>
+                <w:iCs/>
+                <w:color w:val="548DD4"/>
+                <w:sz w:val="20"/>
+                <w:szCs w:val="20"/>
+                <w:lang w:eastAsia="es-CL"/>
+              </w:rPr>
+              <w:t>De esta forma, el proyecto no solo se centra en la creación de software, sino también en la adaptación continua al contexto y en la validación temprana de valor para el usuario final.</w:t>
             </w:r>
           </w:p>
           <w:p>
@@ -3805,7 +3919,19 @@
                 <w:szCs w:val="20"/>
                 <w:lang w:eastAsia="es-CL"/>
               </w:rPr>
-              <w:t xml:space="preserve">que se relacionan con las diferentes actividades </w:t>
+              <w:t xml:space="preserve">que se relacionan con las diferentes </w:t>
+            </w:r>
+            <w:r>
+              <w:rPr>
+                <w:rFonts w:ascii="Calibri" w:hAnsi="Calibri" w:cs="Arial"/>
+                <w:i/>
+                <w:color w:val="548DD4"/>
+                <w:sz w:val="18"/>
+                <w:szCs w:val="20"/>
+                <w:lang w:eastAsia="es-CL"/>
+              </w:rPr>
+              <w:lastRenderedPageBreak/>
+              <w:t xml:space="preserve">actividades </w:t>
             </w:r>
             <w:r>
               <w:rPr>
@@ -3842,6 +3968,7 @@
                 <w:szCs w:val="20"/>
                 <w:lang w:eastAsia="es-CL"/>
               </w:rPr>
+              <w:lastRenderedPageBreak/>
               <w:t>Señale el nombre de la tarea o actividad.</w:t>
             </w:r>
           </w:p>
@@ -4196,7 +4323,19 @@
                 <w:szCs w:val="20"/>
                 <w:lang w:eastAsia="es-CL"/>
               </w:rPr>
-              <w:t>presentar durante la ejecución de cada una de las actividades propuestas para llevar a cabo el plan de trabajo</w:t>
+              <w:t xml:space="preserve">presentar durante la ejecución de </w:t>
+            </w:r>
+            <w:r>
+              <w:rPr>
+                <w:rFonts w:ascii="Calibri" w:hAnsi="Calibri" w:cs="Arial"/>
+                <w:i/>
+                <w:color w:val="548DD4"/>
+                <w:sz w:val="18"/>
+                <w:szCs w:val="20"/>
+                <w:lang w:eastAsia="es-CL"/>
+              </w:rPr>
+              <w:lastRenderedPageBreak/>
+              <w:t>cada una de las actividades propuestas para llevar a cabo el plan de trabajo</w:t>
             </w:r>
             <w:r>
               <w:rPr>
@@ -7074,6 +7213,155 @@
     </w:lvl>
   </w:abstractNum>
   <w:abstractNum w:abstractNumId="5" w15:restartNumberingAfterBreak="0">
+    <w:nsid w:val="319C763E"/>
+    <w:multiLevelType w:val="multilevel"/>
+    <w:tmpl w:val="083EB060"/>
+    <w:lvl w:ilvl="0">
+      <w:start w:val="1"/>
+      <w:numFmt w:val="bullet"/>
+      <w:lvlText w:val=""/>
+      <w:lvlJc w:val="left"/>
+      <w:pPr>
+        <w:tabs>
+          <w:tab w:val="num" w:pos="720"/>
+        </w:tabs>
+        <w:ind w:left="720" w:hanging="360"/>
+      </w:pPr>
+      <w:rPr>
+        <w:rFonts w:ascii="Symbol" w:hAnsi="Symbol" w:hint="default"/>
+        <w:sz w:val="20"/>
+      </w:rPr>
+    </w:lvl>
+    <w:lvl w:ilvl="1" w:tentative="1">
+      <w:start w:val="1"/>
+      <w:numFmt w:val="bullet"/>
+      <w:lvlText w:val="o"/>
+      <w:lvlJc w:val="left"/>
+      <w:pPr>
+        <w:tabs>
+          <w:tab w:val="num" w:pos="1440"/>
+        </w:tabs>
+        <w:ind w:left="1440" w:hanging="360"/>
+      </w:pPr>
+      <w:rPr>
+        <w:rFonts w:ascii="Courier New" w:hAnsi="Courier New" w:hint="default"/>
+        <w:sz w:val="20"/>
+      </w:rPr>
+    </w:lvl>
+    <w:lvl w:ilvl="2" w:tentative="1">
+      <w:start w:val="1"/>
+      <w:numFmt w:val="bullet"/>
+      <w:lvlText w:val=""/>
+      <w:lvlJc w:val="left"/>
+      <w:pPr>
+        <w:tabs>
+          <w:tab w:val="num" w:pos="2160"/>
+        </w:tabs>
+        <w:ind w:left="2160" w:hanging="360"/>
+      </w:pPr>
+      <w:rPr>
+        <w:rFonts w:ascii="Wingdings" w:hAnsi="Wingdings" w:hint="default"/>
+        <w:sz w:val="20"/>
+      </w:rPr>
+    </w:lvl>
+    <w:lvl w:ilvl="3" w:tentative="1">
+      <w:start w:val="1"/>
+      <w:numFmt w:val="bullet"/>
+      <w:lvlText w:val=""/>
+      <w:lvlJc w:val="left"/>
+      <w:pPr>
+        <w:tabs>
+          <w:tab w:val="num" w:pos="2880"/>
+        </w:tabs>
+        <w:ind w:left="2880" w:hanging="360"/>
+      </w:pPr>
+      <w:rPr>
+        <w:rFonts w:ascii="Wingdings" w:hAnsi="Wingdings" w:hint="default"/>
+        <w:sz w:val="20"/>
+      </w:rPr>
+    </w:lvl>
+    <w:lvl w:ilvl="4" w:tentative="1">
+      <w:start w:val="1"/>
+      <w:numFmt w:val="bullet"/>
+      <w:lvlText w:val=""/>
+      <w:lvlJc w:val="left"/>
+      <w:pPr>
+        <w:tabs>
+          <w:tab w:val="num" w:pos="3600"/>
+        </w:tabs>
+        <w:ind w:left="3600" w:hanging="360"/>
+      </w:pPr>
+      <w:rPr>
+        <w:rFonts w:ascii="Wingdings" w:hAnsi="Wingdings" w:hint="default"/>
+        <w:sz w:val="20"/>
+      </w:rPr>
+    </w:lvl>
+    <w:lvl w:ilvl="5" w:tentative="1">
+      <w:start w:val="1"/>
+      <w:numFmt w:val="bullet"/>
+      <w:lvlText w:val=""/>
+      <w:lvlJc w:val="left"/>
+      <w:pPr>
+        <w:tabs>
+          <w:tab w:val="num" w:pos="4320"/>
+        </w:tabs>
+        <w:ind w:left="4320" w:hanging="360"/>
+      </w:pPr>
+      <w:rPr>
+        <w:rFonts w:ascii="Wingdings" w:hAnsi="Wingdings" w:hint="default"/>
+        <w:sz w:val="20"/>
+      </w:rPr>
+    </w:lvl>
+    <w:lvl w:ilvl="6" w:tentative="1">
+      <w:start w:val="1"/>
+      <w:numFmt w:val="bullet"/>
+      <w:lvlText w:val=""/>
+      <w:lvlJc w:val="left"/>
+      <w:pPr>
+        <w:tabs>
+          <w:tab w:val="num" w:pos="5040"/>
+        </w:tabs>
+        <w:ind w:left="5040" w:hanging="360"/>
+      </w:pPr>
+      <w:rPr>
+        <w:rFonts w:ascii="Wingdings" w:hAnsi="Wingdings" w:hint="default"/>
+        <w:sz w:val="20"/>
+      </w:rPr>
+    </w:lvl>
+    <w:lvl w:ilvl="7" w:tentative="1">
+      <w:start w:val="1"/>
+      <w:numFmt w:val="bullet"/>
+      <w:lvlText w:val=""/>
+      <w:lvlJc w:val="left"/>
+      <w:pPr>
+        <w:tabs>
+          <w:tab w:val="num" w:pos="5760"/>
+        </w:tabs>
+        <w:ind w:left="5760" w:hanging="360"/>
+      </w:pPr>
+      <w:rPr>
+        <w:rFonts w:ascii="Wingdings" w:hAnsi="Wingdings" w:hint="default"/>
+        <w:sz w:val="20"/>
+      </w:rPr>
+    </w:lvl>
+    <w:lvl w:ilvl="8" w:tentative="1">
+      <w:start w:val="1"/>
+      <w:numFmt w:val="bullet"/>
+      <w:lvlText w:val=""/>
+      <w:lvlJc w:val="left"/>
+      <w:pPr>
+        <w:tabs>
+          <w:tab w:val="num" w:pos="6480"/>
+        </w:tabs>
+        <w:ind w:left="6480" w:hanging="360"/>
+      </w:pPr>
+      <w:rPr>
+        <w:rFonts w:ascii="Wingdings" w:hAnsi="Wingdings" w:hint="default"/>
+        <w:sz w:val="20"/>
+      </w:rPr>
+    </w:lvl>
+  </w:abstractNum>
+  <w:abstractNum w:abstractNumId="6" w15:restartNumberingAfterBreak="0">
     <w:nsid w:val="6BDB0362"/>
     <w:multiLevelType w:val="hybridMultilevel"/>
     <w:tmpl w:val="8106327E"/>
@@ -7162,7 +7450,7 @@
       </w:pPr>
     </w:lvl>
   </w:abstractNum>
-  <w:abstractNum w:abstractNumId="6" w15:restartNumberingAfterBreak="0">
+  <w:abstractNum w:abstractNumId="7" w15:restartNumberingAfterBreak="0">
     <w:nsid w:val="6F5F64B1"/>
     <w:multiLevelType w:val="hybridMultilevel"/>
     <w:tmpl w:val="999C60C0"/>
@@ -7252,10 +7540,10 @@
     </w:lvl>
   </w:abstractNum>
   <w:num w:numId="1" w16cid:durableId="925460607">
-    <w:abstractNumId w:val="5"/>
+    <w:abstractNumId w:val="6"/>
   </w:num>
   <w:num w:numId="2" w16cid:durableId="374962314">
-    <w:abstractNumId w:val="6"/>
+    <w:abstractNumId w:val="7"/>
   </w:num>
   <w:num w:numId="3" w16cid:durableId="220094941">
     <w:abstractNumId w:val="0"/>
@@ -7271,6 +7559,9 @@
   </w:num>
   <w:num w:numId="7" w16cid:durableId="1633559529">
     <w:abstractNumId w:val="1"/>
+  </w:num>
+  <w:num w:numId="8" w16cid:durableId="2131778294">
+    <w:abstractNumId w:val="5"/>
   </w:num>
 </w:numbering>
 </file>
@@ -8286,18 +8577,18 @@
 </file>
 
 <file path=customXml/item1.xml><?xml version="1.0" encoding="utf-8"?>
-<p:properties xmlns:p="http://schemas.microsoft.com/office/2006/metadata/properties" xmlns:xsi="http://www.w3.org/2001/XMLSchema-instance" xmlns:pc="http://schemas.microsoft.com/office/infopath/2007/PartnerControls">
-  <documentManagement/>
-</p:properties>
-</file>
-
-<file path=customXml/item2.xml><?xml version="1.0" encoding="utf-8"?>
 <?mso-contentType ?>
 <FormTemplates xmlns="http://schemas.microsoft.com/sharepoint/v3/contenttype/forms">
   <Display>DocumentLibraryForm</Display>
   <Edit>DocumentLibraryForm</Edit>
   <New>DocumentLibraryForm</New>
 </FormTemplates>
+</file>
+
+<file path=customXml/item2.xml><?xml version="1.0" encoding="utf-8"?>
+<p:properties xmlns:p="http://schemas.microsoft.com/office/2006/metadata/properties" xmlns:xsi="http://www.w3.org/2001/XMLSchema-instance" xmlns:pc="http://schemas.microsoft.com/office/infopath/2007/PartnerControls">
+  <documentManagement/>
+</p:properties>
 </file>
 
 <file path=customXml/item3.xml><?xml version="1.0" encoding="utf-8"?>
@@ -8433,18 +8724,18 @@
 </file>
 
 <file path=customXml/itemProps1.xml><?xml version="1.0" encoding="utf-8"?>
-<ds:datastoreItem xmlns:ds="http://schemas.openxmlformats.org/officeDocument/2006/customXml" ds:itemID="{38174882-579A-45DC-A704-C035A9357F73}">
+<ds:datastoreItem xmlns:ds="http://schemas.openxmlformats.org/officeDocument/2006/customXml" ds:itemID="{F3E3E2F7-59E7-4722-B872-D023DC9D1CC1}">
   <ds:schemaRefs>
-    <ds:schemaRef ds:uri="http://schemas.microsoft.com/office/2006/metadata/properties"/>
-    <ds:schemaRef ds:uri="http://schemas.microsoft.com/office/infopath/2007/PartnerControls"/>
+    <ds:schemaRef ds:uri="http://schemas.microsoft.com/sharepoint/v3/contenttype/forms"/>
   </ds:schemaRefs>
 </ds:datastoreItem>
 </file>
 
 <file path=customXml/itemProps2.xml><?xml version="1.0" encoding="utf-8"?>
-<ds:datastoreItem xmlns:ds="http://schemas.openxmlformats.org/officeDocument/2006/customXml" ds:itemID="{F3E3E2F7-59E7-4722-B872-D023DC9D1CC1}">
+<ds:datastoreItem xmlns:ds="http://schemas.openxmlformats.org/officeDocument/2006/customXml" ds:itemID="{38174882-579A-45DC-A704-C035A9357F73}">
   <ds:schemaRefs>
-    <ds:schemaRef ds:uri="http://schemas.microsoft.com/sharepoint/v3/contenttype/forms"/>
+    <ds:schemaRef ds:uri="http://schemas.microsoft.com/office/2006/metadata/properties"/>
+    <ds:schemaRef ds:uri="http://schemas.microsoft.com/office/infopath/2007/PartnerControls"/>
   </ds:schemaRefs>
 </ds:datastoreItem>
 </file>

</xml_diff>

<commit_message>
GG-25: Desarrollar API de registro
</commit_message>
<xml_diff>
--- a/FASE 1/Evidencias grupales/1.5_GuiaEstudiante_Fase 1_Definicion Proyecto APT_ DULCEALERTA.docx
+++ b/FASE 1/Evidencias grupales/1.5_GuiaEstudiante_Fase 1_Definicion Proyecto APT_ DULCEALERTA.docx
@@ -1026,7 +1026,6 @@
                 <w:lang w:eastAsia="es-CL"/>
               </w:rPr>
             </w:pPr>
-            <w:proofErr w:type="gramStart"/>
             <w:r>
               <w:rPr>
                 <w:rFonts w:ascii="Calibri" w:hAnsi="Calibri" w:cs="Arial"/>
@@ -1045,18 +1044,7 @@
                 <w:szCs w:val="20"/>
                 <w:lang w:eastAsia="es-CL"/>
               </w:rPr>
-              <w:t>Diseñar</w:t>
-            </w:r>
-            <w:proofErr w:type="gramEnd"/>
-            <w:r>
-              <w:rPr>
-                <w:rFonts w:ascii="Calibri" w:hAnsi="Calibri" w:cs="Arial"/>
-                <w:color w:val="1F3864" w:themeColor="accent1" w:themeShade="80"/>
-                <w:sz w:val="20"/>
-                <w:szCs w:val="20"/>
-                <w:lang w:eastAsia="es-CL"/>
-              </w:rPr>
-              <w:t>, desarrollar e implementar soluciones tecnológicas acordes a las necesidades de usuarios reales.</w:t>
+              <w:t>Diseñar, desarrollar e implementar soluciones tecnológicas acordes a las necesidades de usuarios reales.</w:t>
             </w:r>
           </w:p>
           <w:p>
@@ -1435,9 +1423,8 @@
                 <w:szCs w:val="20"/>
                 <w:lang w:eastAsia="es-CL"/>
               </w:rPr>
-              <w:t xml:space="preserve">El proyecto consiste en el desarrollo de una aplicación móvil que permita registrar niveles de glucosa tanto con sensor como manualmente, generar alertas cuando existan valores críticos y vincular un amigo de apoyo que reciba notificaciones e indicaciones de cómo actuar. Se espera lograr un prototipo funcional que facilite la interpretación de datos y mejore la calidad de vida de los </w:t>
-            </w:r>
-            <w:proofErr w:type="gramStart"/>
+              <w:t>El proyecto consiste en el desarrollo de una aplicación móvil que permita registrar niveles de glucosa tanto con sensor como manualmente, generar alertas cuando existan valores críticos y vincular un amigo de apoyo que reciba notificaciones e indicaciones de cómo actuar. Se espera lograr un prototipo funcional que facilite la interpretación de datos y mejore la calidad de vida de los usuarios.</w:t>
+            </w:r>
             <w:r>
               <w:rPr>
                 <w:rFonts w:ascii="Calibri" w:hAnsi="Calibri" w:cs="Arial"/>
@@ -1447,30 +1434,7 @@
                 <w:szCs w:val="20"/>
                 <w:lang w:eastAsia="es-CL"/>
               </w:rPr>
-              <w:t>usuarios.</w:t>
-            </w:r>
-            <w:r>
-              <w:rPr>
-                <w:rFonts w:ascii="Calibri" w:hAnsi="Calibri" w:cs="Arial"/>
-                <w:iCs/>
-                <w:color w:val="548DD4"/>
-                <w:sz w:val="20"/>
-                <w:szCs w:val="20"/>
-                <w:lang w:eastAsia="es-CL"/>
-              </w:rPr>
-              <w:t>.</w:t>
-            </w:r>
-            <w:proofErr w:type="gramEnd"/>
-            <w:r>
-              <w:rPr>
-                <w:rFonts w:ascii="Calibri" w:hAnsi="Calibri" w:cs="Arial"/>
-                <w:iCs/>
-                <w:color w:val="548DD4"/>
-                <w:sz w:val="20"/>
-                <w:szCs w:val="20"/>
-                <w:lang w:eastAsia="es-CL"/>
-              </w:rPr>
-              <w:t xml:space="preserve"> </w:t>
+              <w:t xml:space="preserve">. </w:t>
             </w:r>
           </w:p>
         </w:tc>
@@ -1591,31 +1555,7 @@
                 <w:szCs w:val="20"/>
                 <w:lang w:eastAsia="es-CL"/>
               </w:rPr>
-              <w:t xml:space="preserve">Mis intereses están ligados al desarrollo de aplicaciones con impacto social. Este proyecto refleja ese interés y me permitirá adquirir experiencia en el diseño de </w:t>
-            </w:r>
-            <w:proofErr w:type="gramStart"/>
-            <w:r>
-              <w:rPr>
-                <w:rFonts w:ascii="Calibri" w:hAnsi="Calibri" w:cs="Arial"/>
-                <w:iCs/>
-                <w:color w:val="548DD4"/>
-                <w:sz w:val="20"/>
-                <w:szCs w:val="20"/>
-                <w:lang w:eastAsia="es-CL"/>
-              </w:rPr>
-              <w:t>apps</w:t>
-            </w:r>
-            <w:proofErr w:type="gramEnd"/>
-            <w:r>
-              <w:rPr>
-                <w:rFonts w:ascii="Calibri" w:hAnsi="Calibri" w:cs="Arial"/>
-                <w:iCs/>
-                <w:color w:val="548DD4"/>
-                <w:sz w:val="20"/>
-                <w:szCs w:val="20"/>
-                <w:lang w:eastAsia="es-CL"/>
-              </w:rPr>
-              <w:t xml:space="preserve"> móviles, integración de </w:t>
+              <w:t xml:space="preserve">Mis intereses están ligados al desarrollo de aplicaciones con impacto social. Este proyecto refleja ese interés y me permitirá adquirir experiencia en el diseño de apps móviles, integración de </w:t>
             </w:r>
             <w:proofErr w:type="spellStart"/>
             <w:r>
@@ -4079,23 +4019,7 @@
                 <w:rFonts w:ascii="Calibri" w:hAnsi="Calibri"/>
                 <w:color w:val="1F3864" w:themeColor="accent1" w:themeShade="80"/>
               </w:rPr>
-              <w:t xml:space="preserve">efine la planificación de tu Proyecto APT </w:t>
-            </w:r>
-            <w:proofErr w:type="gramStart"/>
-            <w:r>
-              <w:rPr>
-                <w:rFonts w:ascii="Calibri" w:hAnsi="Calibri"/>
-                <w:color w:val="1F3864" w:themeColor="accent1" w:themeShade="80"/>
-              </w:rPr>
-              <w:t>de acuerdo a</w:t>
-            </w:r>
-            <w:proofErr w:type="gramEnd"/>
-            <w:r>
-              <w:rPr>
-                <w:rFonts w:ascii="Calibri" w:hAnsi="Calibri"/>
-                <w:color w:val="1F3864" w:themeColor="accent1" w:themeShade="80"/>
-              </w:rPr>
-              <w:t xml:space="preserve"> lo requerido</w:t>
+              <w:t>efine la planificación de tu Proyecto APT de acuerdo a lo requerido</w:t>
             </w:r>
             <w:r>
               <w:rPr>
@@ -6620,6 +6544,9 @@
     </w:tbl>
     <w:p>
       <w:r>
+        <w:rPr>
+          <w:noProof/>
+        </w:rPr>
         <w:drawing>
           <wp:inline distT="0" distB="0" distL="0" distR="0" wp14:anchorId="1965E214" wp14:editId="15EA4580">
             <wp:extent cx="5647555" cy="2057400"/>
@@ -6667,6 +6594,8 @@
       </w:r>
       <w:proofErr w:type="spellEnd"/>
     </w:p>
+    <w:p/>
+    <w:p/>
     <w:sectPr>
       <w:headerReference w:type="default" r:id="rId11"/>
       <w:pgSz w:w="11906" w:h="16838"/>
@@ -8830,6 +8759,21 @@
 </file>
 
 <file path=customXml/item1.xml><?xml version="1.0" encoding="utf-8"?>
+<?mso-contentType ?>
+<FormTemplates xmlns="http://schemas.microsoft.com/sharepoint/v3/contenttype/forms">
+  <Display>DocumentLibraryForm</Display>
+  <Edit>DocumentLibraryForm</Edit>
+  <New>DocumentLibraryForm</New>
+</FormTemplates>
+</file>
+
+<file path=customXml/item2.xml><?xml version="1.0" encoding="utf-8"?>
+<p:properties xmlns:p="http://schemas.microsoft.com/office/2006/metadata/properties" xmlns:xsi="http://www.w3.org/2001/XMLSchema-instance" xmlns:pc="http://schemas.microsoft.com/office/infopath/2007/PartnerControls">
+  <documentManagement/>
+</p:properties>
+</file>
+
+<file path=customXml/item3.xml><?xml version="1.0" encoding="utf-8"?>
 <ct:contentTypeSchema xmlns:ct="http://schemas.microsoft.com/office/2006/metadata/contentType" xmlns:ma="http://schemas.microsoft.com/office/2006/metadata/properties/metaAttributes" ct:_="" ma:_="" ma:contentTypeName="Documento" ma:contentTypeID="0x010100E96778489EE7714D8BD12CC105EB918B" ma:contentTypeVersion="2" ma:contentTypeDescription="Crear nuevo documento." ma:contentTypeScope="" ma:versionID="416c5c7ae9b5d54d83875cd3c65194e3">
   <xsd:schema xmlns:xsd="http://www.w3.org/2001/XMLSchema" xmlns:xs="http://www.w3.org/2001/XMLSchema" xmlns:p="http://schemas.microsoft.com/office/2006/metadata/properties" xmlns:ns2="126e8a1c-9ea9-435a-ac89-d06c80d62e30" targetNamespace="http://schemas.microsoft.com/office/2006/metadata/properties" ma:root="true" ma:fieldsID="70a237c842677bd850644f8595079f5e" ns2:_="">
     <xsd:import namespace="126e8a1c-9ea9-435a-ac89-d06c80d62e30"/>
@@ -8961,22 +8905,24 @@
 </ct:contentTypeSchema>
 </file>
 
-<file path=customXml/item2.xml><?xml version="1.0" encoding="utf-8"?>
-<p:properties xmlns:p="http://schemas.microsoft.com/office/2006/metadata/properties" xmlns:xsi="http://www.w3.org/2001/XMLSchema-instance" xmlns:pc="http://schemas.microsoft.com/office/infopath/2007/PartnerControls">
-  <documentManagement/>
-</p:properties>
+<file path=customXml/itemProps1.xml><?xml version="1.0" encoding="utf-8"?>
+<ds:datastoreItem xmlns:ds="http://schemas.openxmlformats.org/officeDocument/2006/customXml" ds:itemID="{F3E3E2F7-59E7-4722-B872-D023DC9D1CC1}">
+  <ds:schemaRefs>
+    <ds:schemaRef ds:uri="http://schemas.microsoft.com/sharepoint/v3/contenttype/forms"/>
+  </ds:schemaRefs>
+</ds:datastoreItem>
 </file>
 
-<file path=customXml/item3.xml><?xml version="1.0" encoding="utf-8"?>
-<?mso-contentType ?>
-<FormTemplates xmlns="http://schemas.microsoft.com/sharepoint/v3/contenttype/forms">
-  <Display>DocumentLibraryForm</Display>
-  <Edit>DocumentLibraryForm</Edit>
-  <New>DocumentLibraryForm</New>
-</FormTemplates>
+<file path=customXml/itemProps2.xml><?xml version="1.0" encoding="utf-8"?>
+<ds:datastoreItem xmlns:ds="http://schemas.openxmlformats.org/officeDocument/2006/customXml" ds:itemID="{38174882-579A-45DC-A704-C035A9357F73}">
+  <ds:schemaRefs>
+    <ds:schemaRef ds:uri="http://schemas.microsoft.com/office/2006/metadata/properties"/>
+    <ds:schemaRef ds:uri="http://schemas.microsoft.com/office/infopath/2007/PartnerControls"/>
+  </ds:schemaRefs>
+</ds:datastoreItem>
 </file>
 
-<file path=customXml/itemProps1.xml><?xml version="1.0" encoding="utf-8"?>
+<file path=customXml/itemProps3.xml><?xml version="1.0" encoding="utf-8"?>
 <ds:datastoreItem xmlns:ds="http://schemas.openxmlformats.org/officeDocument/2006/customXml" ds:itemID="{7C9B9CFF-B258-43B4-948A-968A031773F5}">
   <ds:schemaRefs>
     <ds:schemaRef ds:uri="http://schemas.microsoft.com/office/2006/metadata/contentType"/>
@@ -8992,21 +8938,4 @@
     <ds:schemaRef ds:uri="http://schemas.microsoft.com/internal/obd"/>
   </ds:schemaRefs>
 </ds:datastoreItem>
-</file>
-
-<file path=customXml/itemProps2.xml><?xml version="1.0" encoding="utf-8"?>
-<ds:datastoreItem xmlns:ds="http://schemas.openxmlformats.org/officeDocument/2006/customXml" ds:itemID="{38174882-579A-45DC-A704-C035A9357F73}">
-  <ds:schemaRefs>
-    <ds:schemaRef ds:uri="http://schemas.microsoft.com/office/2006/metadata/properties"/>
-    <ds:schemaRef ds:uri="http://schemas.microsoft.com/office/infopath/2007/PartnerControls"/>
-  </ds:schemaRefs>
-</ds:datastoreItem>
-</file>
-
-<file path=customXml/itemProps3.xml><?xml version="1.0" encoding="utf-8"?>
-<ds:datastoreItem xmlns:ds="http://schemas.openxmlformats.org/officeDocument/2006/customXml" ds:itemID="{F3E3E2F7-59E7-4722-B872-D023DC9D1CC1}">
-  <ds:schemaRefs>
-    <ds:schemaRef ds:uri="http://schemas.microsoft.com/sharepoint/v3/contenttype/forms"/>
-  </ds:schemaRefs>
-</ds:datastoreItem>
 </file>
</xml_diff>